<commit_message>
cambios para version final-3-4
</commit_message>
<xml_diff>
--- a/Preguntas/TRL/Ciencias_Medicas_DONE/Preguntas_Dispositivos_medicos_09_07_POST_TALLEr.docx
+++ b/Preguntas/TRL/Ciencias_Medicas_DONE/Preguntas_Dispositivos_medicos_09_07_POST_TALLEr.docx
@@ -1,6 +1,6 @@
 
 <file path=word/document.xml><?xml version="1.0" encoding="utf-8"?>
-<w:document xmlns:wpc="http://schemas.microsoft.com/office/word/2010/wordprocessingCanvas" xmlns:cx="http://schemas.microsoft.com/office/drawing/2014/chartex" xmlns:cx1="http://schemas.microsoft.com/office/drawing/2015/9/8/chartex" xmlns:cx2="http://schemas.microsoft.com/office/drawing/2015/10/21/chartex" xmlns:cx3="http://schemas.microsoft.com/office/drawing/2016/5/9/chartex" xmlns:cx4="http://schemas.microsoft.com/office/drawing/2016/5/10/chartex" xmlns:cx5="http://schemas.microsoft.com/office/drawing/2016/5/11/chartex" xmlns:cx6="http://schemas.microsoft.com/office/drawing/2016/5/12/chartex" xmlns:cx7="http://schemas.microsoft.com/office/drawing/2016/5/13/chartex" xmlns:cx8="http://schemas.microsoft.com/office/drawing/2016/5/14/chartex" xmlns:mc="http://schemas.openxmlformats.org/markup-compatibility/2006" xmlns:aink="http://schemas.microsoft.com/office/drawing/2016/ink" xmlns:am3d="http://schemas.microsoft.com/office/drawing/2017/model3d" xmlns:o="urn:schemas-microsoft-com:office:office" xmlns:r="http://schemas.openxmlformats.org/officeDocument/2006/relationships" xmlns:m="http://schemas.openxmlformats.org/officeDocument/2006/math" xmlns:v="urn:schemas-microsoft-com:vml" xmlns:wp14="http://schemas.microsoft.com/office/word/2010/wordprocessingDrawing" xmlns:wp="http://schemas.openxmlformats.org/drawingml/2006/wordprocessingDrawing" xmlns:w10="urn:schemas-microsoft-com:office:word" xmlns:w="http://schemas.openxmlformats.org/wordprocessingml/2006/main" xmlns:w14="http://schemas.microsoft.com/office/word/2010/wordml" xmlns:w15="http://schemas.microsoft.com/office/word/2012/wordml" xmlns:w16cex="http://schemas.microsoft.com/office/word/2018/wordml/cex" xmlns:w16cid="http://schemas.microsoft.com/office/word/2016/wordml/cid" xmlns:w16="http://schemas.microsoft.com/office/word/2018/wordml" xmlns:w16sdtdh="http://schemas.microsoft.com/office/word/2020/wordml/sdtdatahash" xmlns:w16se="http://schemas.microsoft.com/office/word/2015/wordml/symex" xmlns:wpg="http://schemas.microsoft.com/office/word/2010/wordprocessingGroup" xmlns:wpi="http://schemas.microsoft.com/office/word/2010/wordprocessingInk" xmlns:wne="http://schemas.microsoft.com/office/word/2006/wordml" xmlns:wps="http://schemas.microsoft.com/office/word/2010/wordprocessingShape" mc:Ignorable="w14 w15 w16se w16cid w16 w16cex w16sdtdh wp14">
+<w:document xmlns:wpc="http://schemas.microsoft.com/office/word/2010/wordprocessingCanvas" xmlns:cx="http://schemas.microsoft.com/office/drawing/2014/chartex" xmlns:cx1="http://schemas.microsoft.com/office/drawing/2015/9/8/chartex" xmlns:cx2="http://schemas.microsoft.com/office/drawing/2015/10/21/chartex" xmlns:cx3="http://schemas.microsoft.com/office/drawing/2016/5/9/chartex" xmlns:cx4="http://schemas.microsoft.com/office/drawing/2016/5/10/chartex" xmlns:cx5="http://schemas.microsoft.com/office/drawing/2016/5/11/chartex" xmlns:cx6="http://schemas.microsoft.com/office/drawing/2016/5/12/chartex" xmlns:cx7="http://schemas.microsoft.com/office/drawing/2016/5/13/chartex" xmlns:cx8="http://schemas.microsoft.com/office/drawing/2016/5/14/chartex" xmlns:mc="http://schemas.openxmlformats.org/markup-compatibility/2006" xmlns:aink="http://schemas.microsoft.com/office/drawing/2016/ink" xmlns:am3d="http://schemas.microsoft.com/office/drawing/2017/model3d" xmlns:o="urn:schemas-microsoft-com:office:office" xmlns:oel="http://schemas.microsoft.com/office/2019/extlst" xmlns:r="http://schemas.openxmlformats.org/officeDocument/2006/relationships" xmlns:m="http://schemas.openxmlformats.org/officeDocument/2006/math" xmlns:v="urn:schemas-microsoft-com:vml" xmlns:wp14="http://schemas.microsoft.com/office/word/2010/wordprocessingDrawing" xmlns:wp="http://schemas.openxmlformats.org/drawingml/2006/wordprocessingDrawing" xmlns:w10="urn:schemas-microsoft-com:office:word" xmlns:w="http://schemas.openxmlformats.org/wordprocessingml/2006/main" xmlns:w14="http://schemas.microsoft.com/office/word/2010/wordml" xmlns:w15="http://schemas.microsoft.com/office/word/2012/wordml" xmlns:w16cex="http://schemas.microsoft.com/office/word/2018/wordml/cex" xmlns:w16cid="http://schemas.microsoft.com/office/word/2016/wordml/cid" xmlns:w16="http://schemas.microsoft.com/office/word/2018/wordml" xmlns:w16du="http://schemas.microsoft.com/office/word/2023/wordml/word16du" xmlns:w16sdtdh="http://schemas.microsoft.com/office/word/2020/wordml/sdtdatahash" xmlns:w16se="http://schemas.microsoft.com/office/word/2015/wordml/symex" xmlns:wpg="http://schemas.microsoft.com/office/word/2010/wordprocessingGroup" xmlns:wpi="http://schemas.microsoft.com/office/word/2010/wordprocessingInk" xmlns:wne="http://schemas.microsoft.com/office/word/2006/wordml" xmlns:wps="http://schemas.microsoft.com/office/word/2010/wordprocessingShape" mc:Ignorable="w14 w15 w16se w16cid w16 w16cex w16sdtdh w16du wp14">
   <w:body>
     <w:p>
       <w:pPr>
@@ -30,11 +30,8 @@
     </w:p>
     <w:p>
       <w:pPr>
-        <w:numPr>
-          <w:ilvl w:val="0"/>
-          <w:numId w:val="1"/>
-        </w:numPr>
-        <w:spacing w:before="100" w:beforeAutospacing="1" w:after="100" w:afterAutospacing="1" w:line="240" w:lineRule="auto"/>
+        <w:spacing w:before="100" w:beforeAutospacing="1" w:after="100" w:afterAutospacing="1" w:line="240" w:lineRule="auto"/>
+        <w:ind w:left="360"/>
         <w:jc w:val="both"/>
         <w:rPr>
           <w:rFonts w:eastAsia="Times New Roman" w:cstheme="minorHAnsi"/>
@@ -55,11 +52,8 @@
     </w:p>
     <w:p>
       <w:pPr>
-        <w:numPr>
-          <w:ilvl w:val="0"/>
-          <w:numId w:val="1"/>
-        </w:numPr>
-        <w:spacing w:before="100" w:beforeAutospacing="1" w:after="100" w:afterAutospacing="1" w:line="240" w:lineRule="auto"/>
+        <w:spacing w:before="100" w:beforeAutospacing="1" w:after="100" w:afterAutospacing="1" w:line="240" w:lineRule="auto"/>
+        <w:ind w:left="360"/>
         <w:jc w:val="both"/>
         <w:rPr>
           <w:rFonts w:eastAsia="Times New Roman" w:cstheme="minorHAnsi"/>
@@ -80,11 +74,8 @@
     </w:p>
     <w:p>
       <w:pPr>
-        <w:numPr>
-          <w:ilvl w:val="0"/>
-          <w:numId w:val="1"/>
-        </w:numPr>
-        <w:spacing w:before="100" w:beforeAutospacing="1" w:after="100" w:afterAutospacing="1" w:line="240" w:lineRule="auto"/>
+        <w:spacing w:before="100" w:beforeAutospacing="1" w:after="100" w:afterAutospacing="1" w:line="240" w:lineRule="auto"/>
+        <w:ind w:left="360"/>
         <w:jc w:val="both"/>
         <w:rPr>
           <w:rFonts w:eastAsia="Times New Roman" w:cstheme="minorHAnsi"/>
@@ -105,11 +96,8 @@
     </w:p>
     <w:p>
       <w:pPr>
-        <w:numPr>
-          <w:ilvl w:val="0"/>
-          <w:numId w:val="1"/>
-        </w:numPr>
-        <w:spacing w:before="100" w:beforeAutospacing="1" w:after="100" w:afterAutospacing="1" w:line="240" w:lineRule="auto"/>
+        <w:spacing w:before="100" w:beforeAutospacing="1" w:after="100" w:afterAutospacing="1" w:line="240" w:lineRule="auto"/>
+        <w:ind w:left="360"/>
         <w:jc w:val="both"/>
         <w:rPr>
           <w:rFonts w:eastAsia="Times New Roman" w:cstheme="minorHAnsi"/>
@@ -130,11 +118,8 @@
     </w:p>
     <w:p>
       <w:pPr>
-        <w:numPr>
-          <w:ilvl w:val="0"/>
-          <w:numId w:val="1"/>
-        </w:numPr>
-        <w:spacing w:before="100" w:beforeAutospacing="1" w:after="100" w:afterAutospacing="1" w:line="240" w:lineRule="auto"/>
+        <w:spacing w:before="100" w:beforeAutospacing="1" w:after="100" w:afterAutospacing="1" w:line="240" w:lineRule="auto"/>
+        <w:ind w:left="360"/>
         <w:jc w:val="both"/>
         <w:rPr>
           <w:rFonts w:eastAsia="Times New Roman" w:cstheme="minorHAnsi"/>
@@ -431,106 +416,17 @@
           <w:rFonts w:eastAsia="Times New Roman" w:cstheme="minorHAnsi"/>
           <w:b/>
           <w:bCs/>
-          <w:noProof/>
           <w:sz w:val="27"/>
           <w:szCs w:val="27"/>
           <w:lang w:eastAsia="es-PE"/>
         </w:rPr>
-        <mc:AlternateContent>
-          <mc:Choice Requires="wps">
-            <w:drawing>
-              <wp:anchor distT="0" distB="0" distL="114300" distR="114300" simplePos="0" relativeHeight="251661312" behindDoc="0" locked="0" layoutInCell="1" allowOverlap="1" wp14:anchorId="6CEBF350" wp14:editId="3706AEFB">
-                <wp:simplePos x="0" y="0"/>
-                <wp:positionH relativeFrom="margin">
-                  <wp:posOffset>189865</wp:posOffset>
-                </wp:positionH>
-                <wp:positionV relativeFrom="paragraph">
-                  <wp:posOffset>254635</wp:posOffset>
-                </wp:positionV>
-                <wp:extent cx="5346700" cy="1692275"/>
-                <wp:effectExtent l="0" t="0" r="25400" b="22225"/>
-                <wp:wrapNone/>
-                <wp:docPr id="2" name="Rectángulo 2"/>
-                <wp:cNvGraphicFramePr/>
-                <a:graphic xmlns:a="http://schemas.openxmlformats.org/drawingml/2006/main">
-                  <a:graphicData uri="http://schemas.microsoft.com/office/word/2010/wordprocessingShape">
-                    <wps:wsp>
-                      <wps:cNvSpPr/>
-                      <wps:spPr>
-                        <a:xfrm>
-                          <a:off x="0" y="0"/>
-                          <a:ext cx="5346700" cy="1692275"/>
-                        </a:xfrm>
-                        <a:prstGeom prst="rect">
-                          <a:avLst/>
-                        </a:prstGeom>
-                        <a:noFill/>
-                        <a:ln>
-                          <a:solidFill>
-                            <a:srgbClr val="C00000"/>
-                          </a:solidFill>
-                        </a:ln>
-                      </wps:spPr>
-                      <wps:style>
-                        <a:lnRef idx="2">
-                          <a:schemeClr val="accent6"/>
-                        </a:lnRef>
-                        <a:fillRef idx="1">
-                          <a:schemeClr val="lt1"/>
-                        </a:fillRef>
-                        <a:effectRef idx="0">
-                          <a:schemeClr val="accent6"/>
-                        </a:effectRef>
-                        <a:fontRef idx="minor">
-                          <a:schemeClr val="dk1"/>
-                        </a:fontRef>
-                      </wps:style>
-                      <wps:bodyPr rot="0" spcFirstLastPara="0" vertOverflow="overflow" horzOverflow="overflow" vert="horz" wrap="square" lIns="91440" tIns="45720" rIns="91440" bIns="45720" numCol="1" spcCol="0" rtlCol="0" fromWordArt="0" anchor="ctr" anchorCtr="0" forceAA="0" compatLnSpc="1">
-                        <a:prstTxWarp prst="textNoShape">
-                          <a:avLst/>
-                        </a:prstTxWarp>
-                        <a:noAutofit/>
-                      </wps:bodyPr>
-                    </wps:wsp>
-                  </a:graphicData>
-                </a:graphic>
-                <wp14:sizeRelH relativeFrom="margin">
-                  <wp14:pctWidth>0</wp14:pctWidth>
-                </wp14:sizeRelH>
-                <wp14:sizeRelV relativeFrom="margin">
-                  <wp14:pctHeight>0</wp14:pctHeight>
-                </wp14:sizeRelV>
-              </wp:anchor>
-            </w:drawing>
-          </mc:Choice>
-          <mc:Fallback>
-            <w:pict>
-              <v:rect w14:anchorId="3CF6B5D2" id="Rectángulo 2" o:spid="_x0000_s1026" style="position:absolute;margin-left:14.95pt;margin-top:20.05pt;width:421pt;height:133.25pt;z-index:251661312;visibility:visible;mso-wrap-style:square;mso-width-percent:0;mso-height-percent:0;mso-wrap-distance-left:9pt;mso-wrap-distance-top:0;mso-wrap-distance-right:9pt;mso-wrap-distance-bottom:0;mso-position-horizontal:absolute;mso-position-horizontal-relative:margin;mso-position-vertical:absolute;mso-position-vertical-relative:text;mso-width-percent:0;mso-height-percent:0;mso-width-relative:margin;mso-height-relative:margin;v-text-anchor:middle" o:gfxdata="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" filled="f" strokecolor="#c00000" strokeweight="1pt">
-                <w10:wrap anchorx="margin"/>
-              </v:rect>
-            </w:pict>
-          </mc:Fallback>
-        </mc:AlternateContent>
-      </w:r>
-      <w:r>
-        <w:rPr>
-          <w:rFonts w:eastAsia="Times New Roman" w:cstheme="minorHAnsi"/>
-          <w:b/>
-          <w:bCs/>
-          <w:sz w:val="27"/>
-          <w:szCs w:val="27"/>
-          <w:lang w:eastAsia="es-PE"/>
-        </w:rPr>
         <w:t>Entorno de Desarrollo</w:t>
       </w:r>
     </w:p>
     <w:p>
       <w:pPr>
-        <w:numPr>
-          <w:ilvl w:val="0"/>
-          <w:numId w:val="3"/>
-        </w:numPr>
-        <w:spacing w:before="100" w:beforeAutospacing="1" w:after="100" w:afterAutospacing="1" w:line="240" w:lineRule="auto"/>
+        <w:spacing w:before="100" w:beforeAutospacing="1" w:after="100" w:afterAutospacing="1" w:line="240" w:lineRule="auto"/>
+        <w:ind w:left="360"/>
         <w:jc w:val="both"/>
         <w:rPr>
           <w:rFonts w:eastAsia="Times New Roman" w:cstheme="minorHAnsi"/>
@@ -551,11 +447,8 @@
     </w:p>
     <w:p>
       <w:pPr>
-        <w:numPr>
-          <w:ilvl w:val="0"/>
-          <w:numId w:val="3"/>
-        </w:numPr>
-        <w:spacing w:before="100" w:beforeAutospacing="1" w:after="100" w:afterAutospacing="1" w:line="240" w:lineRule="auto"/>
+        <w:spacing w:before="100" w:beforeAutospacing="1" w:after="100" w:afterAutospacing="1" w:line="240" w:lineRule="auto"/>
+        <w:ind w:left="360"/>
         <w:jc w:val="both"/>
         <w:rPr>
           <w:rFonts w:eastAsia="Times New Roman" w:cstheme="minorHAnsi"/>
@@ -606,11 +499,8 @@
     </w:p>
     <w:p>
       <w:pPr>
-        <w:numPr>
-          <w:ilvl w:val="0"/>
-          <w:numId w:val="3"/>
-        </w:numPr>
-        <w:spacing w:before="100" w:beforeAutospacing="1" w:after="100" w:afterAutospacing="1" w:line="240" w:lineRule="auto"/>
+        <w:spacing w:before="100" w:beforeAutospacing="1" w:after="100" w:afterAutospacing="1" w:line="240" w:lineRule="auto"/>
+        <w:ind w:left="360"/>
         <w:jc w:val="both"/>
         <w:rPr>
           <w:rFonts w:eastAsia="Times New Roman" w:cstheme="minorHAnsi"/>
@@ -631,11 +521,8 @@
     </w:p>
     <w:p>
       <w:pPr>
-        <w:numPr>
-          <w:ilvl w:val="0"/>
-          <w:numId w:val="3"/>
-        </w:numPr>
-        <w:spacing w:before="100" w:beforeAutospacing="1" w:after="100" w:afterAutospacing="1" w:line="240" w:lineRule="auto"/>
+        <w:spacing w:before="100" w:beforeAutospacing="1" w:after="100" w:afterAutospacing="1" w:line="240" w:lineRule="auto"/>
+        <w:ind w:left="360"/>
         <w:jc w:val="both"/>
         <w:rPr>
           <w:rFonts w:eastAsia="Times New Roman" w:cstheme="minorHAnsi"/>
@@ -677,16 +564,14 @@
           <w:szCs w:val="27"/>
           <w:lang w:eastAsia="es-PE"/>
         </w:rPr>
+        <w:lastRenderedPageBreak/>
         <w:t>Comercialización/Implementación</w:t>
       </w:r>
     </w:p>
     <w:p>
       <w:pPr>
-        <w:numPr>
-          <w:ilvl w:val="0"/>
-          <w:numId w:val="4"/>
-        </w:numPr>
-        <w:spacing w:before="100" w:beforeAutospacing="1" w:after="100" w:afterAutospacing="1" w:line="240" w:lineRule="auto"/>
+        <w:spacing w:before="100" w:beforeAutospacing="1" w:after="100" w:afterAutospacing="1" w:line="240" w:lineRule="auto"/>
+        <w:ind w:left="360"/>
         <w:jc w:val="both"/>
         <w:rPr>
           <w:rFonts w:eastAsia="Times New Roman" w:cstheme="minorHAnsi"/>
@@ -707,11 +592,8 @@
     </w:p>
     <w:p>
       <w:pPr>
-        <w:numPr>
-          <w:ilvl w:val="0"/>
-          <w:numId w:val="4"/>
-        </w:numPr>
-        <w:spacing w:before="100" w:beforeAutospacing="1" w:after="100" w:afterAutospacing="1" w:line="240" w:lineRule="auto"/>
+        <w:spacing w:before="100" w:beforeAutospacing="1" w:after="100" w:afterAutospacing="1" w:line="240" w:lineRule="auto"/>
+        <w:ind w:left="360"/>
         <w:jc w:val="both"/>
         <w:rPr>
           <w:rFonts w:eastAsia="Times New Roman" w:cstheme="minorHAnsi"/>
@@ -732,11 +614,8 @@
     </w:p>
     <w:p>
       <w:pPr>
-        <w:numPr>
-          <w:ilvl w:val="0"/>
-          <w:numId w:val="4"/>
-        </w:numPr>
-        <w:spacing w:before="100" w:beforeAutospacing="1" w:after="100" w:afterAutospacing="1" w:line="240" w:lineRule="auto"/>
+        <w:spacing w:before="100" w:beforeAutospacing="1" w:after="100" w:afterAutospacing="1" w:line="240" w:lineRule="auto"/>
+        <w:ind w:left="360"/>
         <w:jc w:val="both"/>
         <w:rPr>
           <w:rFonts w:eastAsia="Times New Roman" w:cstheme="minorHAnsi"/>
@@ -757,27 +636,23 @@
     </w:p>
     <w:p>
       <w:pPr>
-        <w:numPr>
-          <w:ilvl w:val="0"/>
-          <w:numId w:val="4"/>
-        </w:numPr>
-        <w:spacing w:before="100" w:beforeAutospacing="1" w:after="100" w:afterAutospacing="1" w:line="240" w:lineRule="auto"/>
-        <w:jc w:val="both"/>
-        <w:rPr>
-          <w:rFonts w:eastAsia="Times New Roman" w:cstheme="minorHAnsi"/>
-          <w:sz w:val="24"/>
-          <w:szCs w:val="24"/>
-          <w:lang w:eastAsia="es-PE"/>
-        </w:rPr>
-      </w:pPr>
-      <w:r>
-        <w:rPr>
-          <w:rFonts w:eastAsia="Times New Roman" w:cstheme="minorHAnsi"/>
-          <w:sz w:val="24"/>
-          <w:szCs w:val="24"/>
-          <w:lang w:eastAsia="es-PE"/>
-        </w:rPr>
-        <w:lastRenderedPageBreak/>
+        <w:spacing w:before="100" w:beforeAutospacing="1" w:after="100" w:afterAutospacing="1" w:line="240" w:lineRule="auto"/>
+        <w:ind w:left="360"/>
+        <w:jc w:val="both"/>
+        <w:rPr>
+          <w:rFonts w:eastAsia="Times New Roman" w:cstheme="minorHAnsi"/>
+          <w:sz w:val="24"/>
+          <w:szCs w:val="24"/>
+          <w:lang w:eastAsia="es-PE"/>
+        </w:rPr>
+      </w:pPr>
+      <w:r>
+        <w:rPr>
+          <w:rFonts w:eastAsia="Times New Roman" w:cstheme="minorHAnsi"/>
+          <w:sz w:val="24"/>
+          <w:szCs w:val="24"/>
+          <w:lang w:eastAsia="es-PE"/>
+        </w:rPr>
         <w:t xml:space="preserve">La tecnología </w:t>
       </w:r>
       <w:r>
@@ -855,11 +730,8 @@
     </w:p>
     <w:p>
       <w:pPr>
-        <w:numPr>
-          <w:ilvl w:val="0"/>
-          <w:numId w:val="4"/>
-        </w:numPr>
-        <w:spacing w:before="100" w:beforeAutospacing="1" w:after="100" w:afterAutospacing="1" w:line="240" w:lineRule="auto"/>
+        <w:spacing w:before="100" w:beforeAutospacing="1" w:after="100" w:afterAutospacing="1" w:line="240" w:lineRule="auto"/>
+        <w:ind w:left="360"/>
         <w:jc w:val="both"/>
         <w:rPr>
           <w:rFonts w:eastAsia="Times New Roman" w:cstheme="minorHAnsi"/>
@@ -890,7 +762,7 @@
 </file>
 
 <file path=word/numbering.xml><?xml version="1.0" encoding="utf-8"?>
-<w:numbering xmlns:wpc="http://schemas.microsoft.com/office/word/2010/wordprocessingCanvas" xmlns:cx="http://schemas.microsoft.com/office/drawing/2014/chartex" xmlns:cx1="http://schemas.microsoft.com/office/drawing/2015/9/8/chartex" xmlns:cx2="http://schemas.microsoft.com/office/drawing/2015/10/21/chartex" xmlns:cx3="http://schemas.microsoft.com/office/drawing/2016/5/9/chartex" xmlns:cx4="http://schemas.microsoft.com/office/drawing/2016/5/10/chartex" xmlns:cx5="http://schemas.microsoft.com/office/drawing/2016/5/11/chartex" xmlns:cx6="http://schemas.microsoft.com/office/drawing/2016/5/12/chartex" xmlns:cx7="http://schemas.microsoft.com/office/drawing/2016/5/13/chartex" xmlns:cx8="http://schemas.microsoft.com/office/drawing/2016/5/14/chartex" xmlns:mc="http://schemas.openxmlformats.org/markup-compatibility/2006" xmlns:aink="http://schemas.microsoft.com/office/drawing/2016/ink" xmlns:am3d="http://schemas.microsoft.com/office/drawing/2017/model3d" xmlns:o="urn:schemas-microsoft-com:office:office" xmlns:r="http://schemas.openxmlformats.org/officeDocument/2006/relationships" xmlns:m="http://schemas.openxmlformats.org/officeDocument/2006/math" xmlns:v="urn:schemas-microsoft-com:vml" xmlns:wp14="http://schemas.microsoft.com/office/word/2010/wordprocessingDrawing" xmlns:wp="http://schemas.openxmlformats.org/drawingml/2006/wordprocessingDrawing" xmlns:w10="urn:schemas-microsoft-com:office:word" xmlns:w="http://schemas.openxmlformats.org/wordprocessingml/2006/main" xmlns:w14="http://schemas.microsoft.com/office/word/2010/wordml" xmlns:w15="http://schemas.microsoft.com/office/word/2012/wordml" xmlns:w16cex="http://schemas.microsoft.com/office/word/2018/wordml/cex" xmlns:w16cid="http://schemas.microsoft.com/office/word/2016/wordml/cid" xmlns:w16="http://schemas.microsoft.com/office/word/2018/wordml" xmlns:w16sdtdh="http://schemas.microsoft.com/office/word/2020/wordml/sdtdatahash" xmlns:w16se="http://schemas.microsoft.com/office/word/2015/wordml/symex" xmlns:wpg="http://schemas.microsoft.com/office/word/2010/wordprocessingGroup" xmlns:wpi="http://schemas.microsoft.com/office/word/2010/wordprocessingInk" xmlns:wne="http://schemas.microsoft.com/office/word/2006/wordml" xmlns:wps="http://schemas.microsoft.com/office/word/2010/wordprocessingShape" mc:Ignorable="w14 w15 w16se w16cid w16 w16cex w16sdtdh wp14">
+<w:numbering xmlns:wpc="http://schemas.microsoft.com/office/word/2010/wordprocessingCanvas" xmlns:cx="http://schemas.microsoft.com/office/drawing/2014/chartex" xmlns:cx1="http://schemas.microsoft.com/office/drawing/2015/9/8/chartex" xmlns:cx2="http://schemas.microsoft.com/office/drawing/2015/10/21/chartex" xmlns:cx3="http://schemas.microsoft.com/office/drawing/2016/5/9/chartex" xmlns:cx4="http://schemas.microsoft.com/office/drawing/2016/5/10/chartex" xmlns:cx5="http://schemas.microsoft.com/office/drawing/2016/5/11/chartex" xmlns:cx6="http://schemas.microsoft.com/office/drawing/2016/5/12/chartex" xmlns:cx7="http://schemas.microsoft.com/office/drawing/2016/5/13/chartex" xmlns:cx8="http://schemas.microsoft.com/office/drawing/2016/5/14/chartex" xmlns:mc="http://schemas.openxmlformats.org/markup-compatibility/2006" xmlns:aink="http://schemas.microsoft.com/office/drawing/2016/ink" xmlns:am3d="http://schemas.microsoft.com/office/drawing/2017/model3d" xmlns:o="urn:schemas-microsoft-com:office:office" xmlns:oel="http://schemas.microsoft.com/office/2019/extlst" xmlns:r="http://schemas.openxmlformats.org/officeDocument/2006/relationships" xmlns:m="http://schemas.openxmlformats.org/officeDocument/2006/math" xmlns:v="urn:schemas-microsoft-com:vml" xmlns:wp14="http://schemas.microsoft.com/office/word/2010/wordprocessingDrawing" xmlns:wp="http://schemas.openxmlformats.org/drawingml/2006/wordprocessingDrawing" xmlns:w10="urn:schemas-microsoft-com:office:word" xmlns:w="http://schemas.openxmlformats.org/wordprocessingml/2006/main" xmlns:w14="http://schemas.microsoft.com/office/word/2010/wordml" xmlns:w15="http://schemas.microsoft.com/office/word/2012/wordml" xmlns:w16cex="http://schemas.microsoft.com/office/word/2018/wordml/cex" xmlns:w16cid="http://schemas.microsoft.com/office/word/2016/wordml/cid" xmlns:w16="http://schemas.microsoft.com/office/word/2018/wordml" xmlns:w16du="http://schemas.microsoft.com/office/word/2023/wordml/word16du" xmlns:w16sdtdh="http://schemas.microsoft.com/office/word/2020/wordml/sdtdatahash" xmlns:w16se="http://schemas.microsoft.com/office/word/2015/wordml/symex" xmlns:wpg="http://schemas.microsoft.com/office/word/2010/wordprocessingGroup" xmlns:wpi="http://schemas.microsoft.com/office/word/2010/wordprocessingInk" xmlns:wne="http://schemas.microsoft.com/office/word/2006/wordml" xmlns:wps="http://schemas.microsoft.com/office/word/2010/wordprocessingShape" mc:Ignorable="w14 w15 w16se w16cid w16 w16cex w16sdtdh w16du wp14">
   <w:abstractNum w:abstractNumId="0" w15:restartNumberingAfterBreak="0">
     <w:nsid w:val="0ADE09A5"/>
     <w:multiLevelType w:val="multilevel"/>
@@ -1343,23 +1215,142 @@
       </w:pPr>
     </w:lvl>
   </w:abstractNum>
-  <w:num w:numId="1">
+  <w:abstractNum w:abstractNumId="4" w15:restartNumberingAfterBreak="0">
+    <w:nsid w:val="5FBB5458"/>
+    <w:multiLevelType w:val="multilevel"/>
+    <w:tmpl w:val="F2D467D2"/>
+    <w:lvl w:ilvl="0">
+      <w:start w:val="1"/>
+      <w:numFmt w:val="bullet"/>
+      <w:lvlText w:val=""/>
+      <w:lvlJc w:val="left"/>
+      <w:pPr>
+        <w:tabs>
+          <w:tab w:val="num" w:pos="720"/>
+        </w:tabs>
+        <w:ind w:left="720" w:hanging="360"/>
+      </w:pPr>
+      <w:rPr>
+        <w:rFonts w:ascii="Symbol" w:hAnsi="Symbol" w:hint="default"/>
+      </w:rPr>
+    </w:lvl>
+    <w:lvl w:ilvl="1" w:tentative="1">
+      <w:start w:val="1"/>
+      <w:numFmt w:val="decimal"/>
+      <w:lvlText w:val="%2."/>
+      <w:lvlJc w:val="left"/>
+      <w:pPr>
+        <w:tabs>
+          <w:tab w:val="num" w:pos="1440"/>
+        </w:tabs>
+        <w:ind w:left="1440" w:hanging="360"/>
+      </w:pPr>
+    </w:lvl>
+    <w:lvl w:ilvl="2" w:tentative="1">
+      <w:start w:val="1"/>
+      <w:numFmt w:val="decimal"/>
+      <w:lvlText w:val="%3."/>
+      <w:lvlJc w:val="left"/>
+      <w:pPr>
+        <w:tabs>
+          <w:tab w:val="num" w:pos="2160"/>
+        </w:tabs>
+        <w:ind w:left="2160" w:hanging="360"/>
+      </w:pPr>
+    </w:lvl>
+    <w:lvl w:ilvl="3" w:tentative="1">
+      <w:start w:val="1"/>
+      <w:numFmt w:val="decimal"/>
+      <w:lvlText w:val="%4."/>
+      <w:lvlJc w:val="left"/>
+      <w:pPr>
+        <w:tabs>
+          <w:tab w:val="num" w:pos="2880"/>
+        </w:tabs>
+        <w:ind w:left="2880" w:hanging="360"/>
+      </w:pPr>
+    </w:lvl>
+    <w:lvl w:ilvl="4" w:tentative="1">
+      <w:start w:val="1"/>
+      <w:numFmt w:val="decimal"/>
+      <w:lvlText w:val="%5."/>
+      <w:lvlJc w:val="left"/>
+      <w:pPr>
+        <w:tabs>
+          <w:tab w:val="num" w:pos="3600"/>
+        </w:tabs>
+        <w:ind w:left="3600" w:hanging="360"/>
+      </w:pPr>
+    </w:lvl>
+    <w:lvl w:ilvl="5" w:tentative="1">
+      <w:start w:val="1"/>
+      <w:numFmt w:val="decimal"/>
+      <w:lvlText w:val="%6."/>
+      <w:lvlJc w:val="left"/>
+      <w:pPr>
+        <w:tabs>
+          <w:tab w:val="num" w:pos="4320"/>
+        </w:tabs>
+        <w:ind w:left="4320" w:hanging="360"/>
+      </w:pPr>
+    </w:lvl>
+    <w:lvl w:ilvl="6" w:tentative="1">
+      <w:start w:val="1"/>
+      <w:numFmt w:val="decimal"/>
+      <w:lvlText w:val="%7."/>
+      <w:lvlJc w:val="left"/>
+      <w:pPr>
+        <w:tabs>
+          <w:tab w:val="num" w:pos="5040"/>
+        </w:tabs>
+        <w:ind w:left="5040" w:hanging="360"/>
+      </w:pPr>
+    </w:lvl>
+    <w:lvl w:ilvl="7" w:tentative="1">
+      <w:start w:val="1"/>
+      <w:numFmt w:val="decimal"/>
+      <w:lvlText w:val="%8."/>
+      <w:lvlJc w:val="left"/>
+      <w:pPr>
+        <w:tabs>
+          <w:tab w:val="num" w:pos="5760"/>
+        </w:tabs>
+        <w:ind w:left="5760" w:hanging="360"/>
+      </w:pPr>
+    </w:lvl>
+    <w:lvl w:ilvl="8" w:tentative="1">
+      <w:start w:val="1"/>
+      <w:numFmt w:val="decimal"/>
+      <w:lvlText w:val="%9."/>
+      <w:lvlJc w:val="left"/>
+      <w:pPr>
+        <w:tabs>
+          <w:tab w:val="num" w:pos="6480"/>
+        </w:tabs>
+        <w:ind w:left="6480" w:hanging="360"/>
+      </w:pPr>
+    </w:lvl>
+  </w:abstractNum>
+  <w:num w:numId="1" w16cid:durableId="111943845">
     <w:abstractNumId w:val="0"/>
   </w:num>
-  <w:num w:numId="2">
+  <w:num w:numId="2" w16cid:durableId="627660108">
     <w:abstractNumId w:val="2"/>
   </w:num>
-  <w:num w:numId="3">
+  <w:num w:numId="3" w16cid:durableId="1819614721">
     <w:abstractNumId w:val="1"/>
   </w:num>
-  <w:num w:numId="4">
+  <w:num w:numId="4" w16cid:durableId="1402406770">
     <w:abstractNumId w:val="3"/>
+  </w:num>
+  <w:num w:numId="5" w16cid:durableId="15275482">
+    <w:abstractNumId w:val="4"/>
   </w:num>
 </w:numbering>
 </file>
 
 <file path=word/styles.xml><?xml version="1.0" encoding="utf-8"?>
-<w:styles xmlns:mc="http://schemas.openxmlformats.org/markup-compatibility/2006" xmlns:r="http://schemas.openxmlformats.org/officeDocument/2006/relationships" xmlns:w="http://schemas.openxmlformats.org/wordprocessingml/2006/main" xmlns:w14="http://schemas.microsoft.com/office/word/2010/wordml" xmlns:w15="http://schemas.microsoft.com/office/word/2012/wordml" xmlns:w16cex="http://schemas.microsoft.com/office/word/2018/wordml/cex" xmlns:w16cid="http://schemas.microsoft.com/office/word/2016/wordml/cid" xmlns:w16="http://schemas.microsoft.com/office/word/2018/wordml" xmlns:w16sdtdh="http://schemas.microsoft.com/office/word/2020/wordml/sdtdatahash" xmlns:w16se="http://schemas.microsoft.com/office/word/2015/wordml/symex" mc:Ignorable="w14 w15 w16se w16cid w16 w16cex w16sdtdh">
+<w:styles xmlns:mc="http://schemas.openxmlformats.org/markup-compatibility/2006" xmlns:r="http://schemas.openxmlformats.org/officeDocument/2006/relationships" xmlns:w="http://schemas.openxmlformats.org/wordprocessingml/2006/main" xmlns:w14="http://schemas.microsoft.com/office/word/2010/wordml" xmlns:w15="http://schemas.microsoft.com/office/word/2012/wordml" xmlns:w16cex="http://schemas.microsoft.com/office/word/2018/wordml/cex" xmlns:w16cid="http://schemas.microsoft.com/office/word/2016/wordml/cid" xmlns:w16="http://schemas.microsoft.com/office/word/2018/wordml" xmlns:w16du="http://schemas.microsoft.com/office/word/2023/wordml/word16du" xmlns:w16sdtdh="http://schemas.microsoft.com/office/word/2020/wordml/sdtdatahash" xmlns:w16se="http://schemas.microsoft.com/office/word/2015/wordml/symex" mc:Ignorable="w14 w15 w16se w16cid w16 w16cex w16sdtdh w16du">
   <w:docDefaults>
     <w:rPrDefault>
       <w:rPr>
@@ -1757,10 +1748,10 @@
     <w:name w:val="Normal"/>
     <w:qFormat/>
   </w:style>
-  <w:style w:type="paragraph" w:styleId="Ttulo3">
+  <w:style w:type="paragraph" w:styleId="Heading3">
     <w:name w:val="heading 3"/>
     <w:basedOn w:val="Normal"/>
-    <w:link w:val="Ttulo3Car"/>
+    <w:link w:val="Heading3Char"/>
     <w:uiPriority w:val="9"/>
     <w:qFormat/>
     <w:rsid w:val="0018366D"/>
@@ -1777,13 +1768,13 @@
       <w:lang w:eastAsia="es-PE"/>
     </w:rPr>
   </w:style>
-  <w:style w:type="character" w:default="1" w:styleId="Fuentedeprrafopredeter">
+  <w:style w:type="character" w:default="1" w:styleId="DefaultParagraphFont">
     <w:name w:val="Default Paragraph Font"/>
     <w:uiPriority w:val="1"/>
     <w:semiHidden/>
     <w:unhideWhenUsed/>
   </w:style>
-  <w:style w:type="table" w:default="1" w:styleId="Tablanormal">
+  <w:style w:type="table" w:default="1" w:styleId="TableNormal">
     <w:name w:val="Normal Table"/>
     <w:uiPriority w:val="99"/>
     <w:semiHidden/>
@@ -1798,16 +1789,16 @@
       </w:tblCellMar>
     </w:tblPr>
   </w:style>
-  <w:style w:type="numbering" w:default="1" w:styleId="Sinlista">
+  <w:style w:type="numbering" w:default="1" w:styleId="NoList">
     <w:name w:val="No List"/>
     <w:uiPriority w:val="99"/>
     <w:semiHidden/>
     <w:unhideWhenUsed/>
   </w:style>
-  <w:style w:type="character" w:customStyle="1" w:styleId="Ttulo3Car">
-    <w:name w:val="Título 3 Car"/>
-    <w:basedOn w:val="Fuentedeprrafopredeter"/>
-    <w:link w:val="Ttulo3"/>
+  <w:style w:type="character" w:customStyle="1" w:styleId="Heading3Char">
+    <w:name w:val="Heading 3 Char"/>
+    <w:basedOn w:val="DefaultParagraphFont"/>
+    <w:link w:val="Heading3"/>
     <w:uiPriority w:val="9"/>
     <w:rsid w:val="0018366D"/>
     <w:rPr>

</xml_diff>